<commit_message>
Restore testDocumentGeneration.js and fix app crashes
- Restored src/utils/testDocumentGeneration.js from git history

- Removed broken imports from testDocumentGeneration.js

- Reverted docxTemplateService.js to working state

- App now loads without errors
</commit_message>
<xml_diff>
--- a/test-output-estate-plan.docx
+++ b/test-output-estate-plan.docx
@@ -1085,7 +1085,7 @@
     <w:p/>
     <w:p>
       <w:r>
-        <w:t xml:space="preserve">I, , a resident of  County, California, revoke any prior Wills and codicils made by me and declare this to be my Will.</w:t>
+        <w:t xml:space="preserve">I, , a resident of  County, , revoke any prior Wills and codicils made by me and declare this to be my Will.</w:t>
       </w:r>
     </w:p>
     <w:p>
@@ -1108,11 +1108,6 @@
     <w:p>
       <w:r>
         <w:t xml:space="preserve">I have 2 children: Sarah Smith, David Smith.</w:t>
-      </w:r>
-    </w:p>
-    <w:p>
-      <w:r>
-        <w:t xml:space="preserve">All references in my Will to my children are to  as well as to any children later born to me or adopted by me in a legal proceeding valid in the domestic or foreign jurisdiction in which it occurred.</w:t>
       </w:r>
     </w:p>
     <w:p>
@@ -1173,18 +1168,15 @@
     </w:p>
     <w:p>
       <w:r>
-        <w:t xml:space="preserve">I give all of my probate estate, excluding any property over which I have a power of appointment, after expenses and taxes are paid under this Will, to the then-acting Trustee of the The  Living Trust dated  and executed before this Will, to be </w:t>
-      </w:r>
+        <w:t xml:space="preserve">I give all of my probate estate, excluding any property over which I have a power of appointment, after expenses and taxes are paid under this Will, to the then-acting Trustee of the The  Living Trust dated  and executed before this Will, to be added to the property of that trust.  I direct that the Trustee administer the property according to the trust and any amendments made prior to my death.</w:t>
+      </w:r>
+    </w:p>
+    <w:p>
+      <w:pPr>
+        <w:pStyle w:val="Heading2"/>
+      </w:pPr>
       <w:r>
         <w:lastRenderedPageBreak/>
-        <w:t>added to the property of that trust.  I direct that the Trustee administer the property according to the trust and any amendments made prior to my death.</w:t>
-      </w:r>
-    </w:p>
-    <w:p>
-      <w:pPr>
-        <w:pStyle w:val="Heading2"/>
-      </w:pPr>
-      <w:r>
         <w:t>Section 2.03      Alternate Disposition</w:t>
       </w:r>
     </w:p>
@@ -1220,7 +1212,12 @@
     </w:p>
     <w:p>
       <w:r>
-        <w:t xml:space="preserve">I nominate  as my Personal Representative.  If  is unwilling or unable to act as my Personal Representative, I nominate   to serve as my successor Personal Representative.</w:t>
+        <w:t/>
+      </w:r>
+    </w:p>
+    <w:p>
+      <w:r>
+        <w:t/>
       </w:r>
     </w:p>
     <w:p>
@@ -1274,15 +1271,15 @@
         <w:pStyle w:val="BodyText2"/>
       </w:pPr>
       <w:r>
+        <w:t>partition, sell, exchange, grant, convey, deliver, assign, transfer, lease, option, mortgage, pledge, abandon, borrow, loan, and contract;</w:t>
+      </w:r>
+    </w:p>
+    <w:p>
+      <w:pPr>
+        <w:pStyle w:val="BodyText2"/>
+      </w:pPr>
+      <w:r>
         <w:lastRenderedPageBreak/>
-        <w:t>partition, sell, exchange, grant, convey, deliver, assign, transfer, lease, option, mortgage, pledge, abandon, borrow, loan, and contract;</w:t>
-      </w:r>
-    </w:p>
-    <w:p>
-      <w:pPr>
-        <w:pStyle w:val="BodyText2"/>
-      </w:pPr>
-      <w:r>
         <w:t xml:space="preserve">distribute assets of my estate in cash or in kind, or partly in each, at fair market value on the distribution date, without requiring </w:t>
       </w:r>
       <w:r>
@@ -2121,9 +2118,9 @@
         <w:tblLook w:val="04A0" w:firstRow="1" w:lastRow="0" w:firstColumn="1" w:lastColumn="0" w:noHBand="0" w:noVBand="1"/>
       </w:tblPr>
       <w:tblGrid>
-        <w:gridCol w:w="3785"/>
-        <w:gridCol w:w="1999"/>
-        <w:gridCol w:w="2856"/>
+        <w:gridCol w:w="3884"/>
+        <w:gridCol w:w="2077"/>
+        <w:gridCol w:w="2679"/>
       </w:tblGrid>
       <w:tr>
         <w:tc>
@@ -2169,27 +2166,27 @@
       <w:tr>
         <w:tc>
           <w:tcPr>
-            <w:tcW w:w="4320" w:type="dxa"/>
+            <w:tcW w:w="3928" w:type="dxa"/>
           </w:tcPr>
           <w:p>
             <w:r>
-              <w:t xml:space="preserve"> Jr.</w:t>
+              <w:t/>
             </w:r>
           </w:p>
         </w:tc>
         <w:tc>
           <w:tcPr>
-            <w:tcW w:w="2160" w:type="dxa"/>
+            <w:tcW w:w="2075" w:type="dxa"/>
           </w:tcPr>
           <w:p>
             <w:r>
-              <w:t>Son</w:t>
+              <w:t/>
             </w:r>
           </w:p>
         </w:tc>
         <w:tc>
           <w:tcPr>
-            <w:tcW w:w="2880" w:type="dxa"/>
+            <w:tcW w:w="2637" w:type="dxa"/>
           </w:tcPr>
           <w:p>
             <w:r>
@@ -2209,7 +2206,7 @@
     </w:p>
     <w:p>
       <w:r>
-        <w:t xml:space="preserve">Name of Trust:        , dated </w:t>
+        <w:t xml:space="preserve">Name of Trust:        The  Living Trust, dated </w:t>
       </w:r>
     </w:p>
     <w:p>
@@ -2268,11 +2265,7 @@
           </w:tcPr>
           <w:p>
             <w:r>
-              <w:t xml:space="preserve"> Jr.; then</w:t>
-            </w:r>
-            <w:r>
-              <w:br/>
-              <w:t xml:space="preserve"> </w:t>
+              <w:t/>
             </w:r>
           </w:p>
         </w:tc>
@@ -2284,14 +2277,6 @@
       </w:pPr>
       <w:r>
         <w:t>Durable Power of Attorney</w:t>
-      </w:r>
-      <w:r>
-        <w:br/>
-        <w:t xml:space="preserve">, then</w:t>
-      </w:r>
-      <w:r>
-        <w:br/>
-        <w:t xml:space="preserve"> </w:t>
       </w:r>
     </w:p>
     <w:tbl>
@@ -2320,7 +2305,7 @@
           </w:tcPr>
           <w:p>
             <w:r>
-              <w:t xml:space="preserve"> Jr.</w:t>
+              <w:t/>
             </w:r>
           </w:p>
         </w:tc>
@@ -2332,7 +2317,7 @@
           </w:tcPr>
           <w:p>
             <w:r>
-              <w:t>Successor Agent:</w:t>
+              <w:t>Successor Agents:</w:t>
             </w:r>
           </w:p>
         </w:tc>
@@ -2342,7 +2327,7 @@
           </w:tcPr>
           <w:p>
             <w:r>
-              <w:t xml:space="preserve"> </w:t>
+              <w:t/>
             </w:r>
           </w:p>
         </w:tc>
@@ -2358,11 +2343,11 @@
     </w:p>
     <w:p>
       <w:r>
-        <w:t xml:space="preserve">, then</w:t>
+        <w:t xml:space="preserve"> and</w:t>
       </w:r>
       <w:r>
         <w:br/>
-        <w:t xml:space="preserve"> </w:t>
+        <w:t/>
       </w:r>
     </w:p>
     <w:p>
@@ -2371,14 +2356,6 @@
       </w:pPr>
       <w:r>
         <w:t>Advance Health Care Directive</w:t>
-      </w:r>
-      <w:r>
-        <w:br/>
-        <w:t xml:space="preserve">, then</w:t>
-      </w:r>
-      <w:r>
-        <w:br/>
-        <w:t xml:space="preserve"> </w:t>
       </w:r>
     </w:p>
     <w:tbl>
@@ -2407,7 +2384,7 @@
           </w:tcPr>
           <w:p>
             <w:r>
-              <w:t xml:space="preserve"> Jr.</w:t>
+              <w:t/>
             </w:r>
           </w:p>
         </w:tc>
@@ -2419,8 +2396,7 @@
           </w:tcPr>
           <w:p>
             <w:r>
-              <w:lastRenderedPageBreak/>
-              <w:t>Successor Agent:</w:t>
+              <w:t>Successor Agents:</w:t>
             </w:r>
           </w:p>
         </w:tc>
@@ -2430,7 +2406,7 @@
           </w:tcPr>
           <w:p>
             <w:r>
-              <w:t xml:space="preserve"> </w:t>
+              <w:t/>
             </w:r>
           </w:p>
         </w:tc>
@@ -2450,7 +2426,7 @@
       </w:r>
       <w:r>
         <w:br/>
-        <w:t xml:space="preserve"> </w:t>
+        <w:t/>
       </w:r>
     </w:p>
     <w:p>
@@ -2998,7 +2974,10 @@
         <w:rPr>
           <w:b/>
         </w:rPr>
-        <w:t xml:space="preserve">Primary Beneficiary: The  Living Trust dated </w:t>
+        <w:t xml:space="preserve">Primary Beneficiary: </w:t>
+      </w:r>
+      <w:r>
+        <w:t xml:space="preserve">The  Living Trust dated </w:t>
       </w:r>
     </w:p>
     <w:p>
@@ -3296,7 +3275,7 @@
     </w:p>
     <w:p>
       <w:r>
-        <w:t xml:space="preserve">I,  of , , am creating a Durable Power of Attorney under the laws of the State of California.  I revoke all Powers of Attorney previously granted by me as Principal and terminate all agency relationships created by me except:  </w:t>
+        <w:t xml:space="preserve">I,  of , , am creating a Durable Power of Attorney under the laws of the State of .  I revoke all Powers of Attorney previously granted by me except:</w:t>
       </w:r>
     </w:p>
     <w:p>
@@ -3350,7 +3329,7 @@
     </w:p>
     <w:p>
       <w:r>
-        <w:t xml:space="preserve">I appoint  to serve as my Attorney in Fact.</w:t>
+        <w:t/>
       </w:r>
     </w:p>
     <w:p>
@@ -3363,7 +3342,7 @@
     </w:p>
     <w:p>
       <w:r>
-        <w:t xml:space="preserve">If  fails to serve, I appoint   to serve as my successor Attorney in Fact.</w:t>
+        <w:t/>
       </w:r>
     </w:p>
     <w:p>
@@ -5196,7 +5175,7 @@
         <w:pStyle w:val="BodyText2"/>
       </w:pPr>
       <w:r>
-        <w:t xml:space="preserve"> by ,  Attorney in Fact.</w:t>
+        <w:t xml:space="preserve"> by [enter Attorney in Fact’s name], his Attorney in Fact.</w:t>
       </w:r>
     </w:p>
     <w:p>
@@ -5631,7 +5610,25 @@
     </w:p>
     <w:p>
       <w:r>
-        <w:t xml:space="preserve">The  Living Trust (the Trust) was established on   The Grantor of the Trust is   The Trustee is  (referred to as the Trustee).</w:t>
+        <w:t xml:space="preserve">The  Living Trust (the </w:t>
+      </w:r>
+      <w:r>
+        <w:rPr>
+          <w:i/>
+        </w:rPr>
+        <w:t>Trust</w:t>
+      </w:r>
+      <w:r>
+        <w:t xml:space="preserve">) was established on .  The Grantor of the Trust is .  The Trustee is  (referred to as the </w:t>
+      </w:r>
+      <w:r>
+        <w:rPr>
+          <w:i/>
+        </w:rPr>
+        <w:t>Trustee</w:t>
+      </w:r>
+      <w:r>
+        <w:t>).</w:t>
       </w:r>
     </w:p>
     <w:p>
@@ -5705,18 +5702,12 @@
         <w:rPr>
           <w:b/>
         </w:rPr>
-        <w:t xml:space="preserve">PROBATE CODE SECTION 18100.5(H) PROVIDES THAT ANY PERSON WHO REFUSES TO ACCEPT THIS CERTIFICATION IN LIEU OF THE ORIGINAL TRUST DOCUMENT WILL BE LIABLE FOR DAMAGES, INCLUDING ATTORNEYS’ FEES, INCURRED AS A RESULT OF THAT REFUSAL, IF THE COURT DETERMINES </w:t>
-      </w:r>
-      <w:r>
-        <w:rPr>
-          <w:b/>
-        </w:rPr>
+        <w:t>PROBATE CODE SECTION 18100.5(H) PROVIDES THAT ANY PERSON WHO REFUSES TO ACCEPT THIS CERTIFICATION IN LIEU OF THE ORIGINAL TRUST DOCUMENT WILL BE LIABLE FOR DAMAGES, INCLUDING ATTORNEYS’ FEES, INCURRED AS A RESULT OF THAT REFUSAL, IF THE COURT DETERMINES THAT THE PERSON ACTED IN BAD FAITH IN REQUESTING THE TRUST DOCUMENT.</w:t>
+      </w:r>
+    </w:p>
+    <w:p>
+      <w:r>
         <w:lastRenderedPageBreak/>
-        <w:t>THAT THE PERSON ACTED IN BAD FAITH IN REQUESTING THE TRUST DOCUMENT.</w:t>
-      </w:r>
-    </w:p>
-    <w:p>
-      <w:r>
         <w:t xml:space="preserve">Dated:  </w:t>
       </w:r>
     </w:p>
@@ -6038,7 +6029,7 @@
     </w:p>
     <w:p>
       <w:r>
-        <w:t xml:space="preserve">For value received I,  of , , assign, transfer, and convey to: </w:t>
+        <w:t xml:space="preserve">For value received I,  of , California, assign, transfer, and convey to: </w:t>
       </w:r>
     </w:p>
     <w:p>
@@ -6258,7 +6249,7 @@
     </w:p>
     <w:p>
       <w:r>
-        <w:t xml:space="preserve">Therefore, I, , an individual, appoint the following persons, or either of them, as Authorized Recipients for health care disclosure under the Standards for Privacy of Individually Identifiable Health Care Information (45 CFR Parts 160 and 164) under the Health Insurance Portability and Accountability Act of 1996 (HIPAA) and the California Confidentiality of Medical Information Act (“CMIA”):</w:t>
+        <w:t xml:space="preserve">Therefore, I, , an individual, appoint the following persons, or either of them, as Authorized Recipients for health care disclosure under HIPAA:</w:t>
       </w:r>
     </w:p>
     <w:p>
@@ -6266,16 +6257,13 @@
         <w:pStyle w:val="BodyText2"/>
       </w:pPr>
       <w:r>
-        <w:t xml:space="preserve">;</w:t>
+        <w:t/>
       </w:r>
     </w:p>
     <w:p>
       <w:pPr>
         <w:pStyle w:val="BodyText2"/>
       </w:pPr>
-      <w:r>
-        <w:t xml:space="preserve"> ; and</w:t>
-      </w:r>
     </w:p>
     <w:p>
       <w:pPr>
@@ -6300,12 +6288,12 @@
     </w:p>
     <w:p>
       <w:r>
+        <w:t xml:space="preserve">This disclosure includes the authority to ask questions and discuss my individually identifiable health information with the person or entity that has possession of my individually identifiable health information even if I am fully competent to ask questions and discuss this matter at the time.  </w:t>
+      </w:r>
+    </w:p>
+    <w:p>
+      <w:r>
         <w:lastRenderedPageBreak/>
-        <w:t xml:space="preserve">This disclosure includes the authority to ask questions and discuss my individually identifiable health information with the person or entity that has possession of my individually identifiable health information even if I am fully competent to ask questions and discuss this matter at the time.  </w:t>
-      </w:r>
-    </w:p>
-    <w:p>
-      <w:r>
         <w:t>I intend to give a full authorization for access to, disclosure of, and release of any of my protected medical information that relates directly or indirectly to my capacity to make rational and reasonable decisions regarding my health care by or to the persons named in this authorization as if each person were me.</w:t>
       </w:r>
     </w:p>
@@ -6377,7 +6365,6 @@
     </w:p>
     <w:p>
       <w:r>
-        <w:lastRenderedPageBreak/>
         <w:t xml:space="preserve">If I have executed this authorization in multiple counterparts, each counterpart original will have equal force and effect.  An Authorized Recipient may make photocopies (photocopies include facsimiles and digital or other reproductions referred to collectively as </w:t>
       </w:r>
       <w:r>
@@ -6400,6 +6387,7 @@
     </w:p>
     <w:p>
       <w:r>
+        <w:lastRenderedPageBreak/>
         <w:t>With regard to information disclosed under this authorization, I waive any right of privacy that I may have under the authority of the Health Insurance Portability and Accountability Act of 1996, Public Law 104-191 (HIPAA), any amendment or successor to that Act, or any similar state or federal act, rule, or regulation.  In addition, I release any covered entity that acts in reliance on this authorization from any liability that may accrue from the use or disclosure of my individually identifiable health information in reliance upon this authorization and for any actions taken by an Authorized Recipient.</w:t>
       </w:r>
     </w:p>
@@ -6454,7 +6442,7 @@
       </w:r>
       <w:r>
         <w:br/>
-        <w:t xml:space="preserve">                                                     DOB: </w:t>
+        <w:t xml:space="preserve">                                                     DOB: September 26, 1956</w:t>
       </w:r>
     </w:p>
     <w:tbl>
@@ -6550,7 +6538,7 @@
     </w:p>
     <w:p>
       <w:r>
-        <w:t xml:space="preserve">I, , the principal, an adult of sound mind, execute this Advance Health Care Directive freely and voluntarily, with an understanding of its purposes and consequences.  I intend to create a medical durable power of attorney under the laws of the State of California.  I further intend to demonstrate my wishes concerning medical treatment with clear and convincing evidence.  I hereby revoke any Advance Health Care Directive previously granted by me as principal except powers granted by me under any state statutory Advance Health Care Directive.</w:t>
+        <w:t xml:space="preserve">I, , the principal, an adult of sound mind, execute this Advance Health Care Directive freely and voluntarily, with an understanding of its contents and the consequences of executing it.</w:t>
       </w:r>
     </w:p>
     <w:p>
@@ -6584,8 +6572,8 @@
         <w:tblLook w:val="04A0" w:firstRow="1" w:lastRow="0" w:firstColumn="1" w:lastColumn="0" w:noHBand="0" w:noVBand="1"/>
       </w:tblPr>
       <w:tblGrid>
-        <w:gridCol w:w="1353"/>
-        <w:gridCol w:w="7287"/>
+        <w:gridCol w:w="1350"/>
+        <w:gridCol w:w="7290"/>
       </w:tblGrid>
       <w:tr>
         <w:tc>
@@ -6604,7 +6592,7 @@
           </w:tcPr>
           <w:p>
             <w:r>
-              <w:t xml:space="preserve"> Jr.</w:t>
+              <w:t/>
             </w:r>
           </w:p>
         </w:tc>
@@ -6654,10 +6642,14 @@
         </w:tc>
       </w:tr>
     </w:tbl>
-    <w:p/>
-    <w:p>
-      <w:r>
-        <w:t xml:space="preserve">If  is unwilling or unable to serve, I designate the individual listed below as alternate Health Care Agent, to exercise the powers and discretions set forth in this instrument.</w:t>
+    <w:p>
+      <w:r>
+        <w:t/>
+      </w:r>
+    </w:p>
+    <w:p>
+      <w:r>
+        <w:t>If the primary Health Care Agent is unwilling or unable to serve, I designate the individual listed below as alternate Health Care Agent, to exercise the powers and discretions set forth in this instrument.</w:t>
       </w:r>
     </w:p>
     <w:tbl>
@@ -6666,8 +6658,8 @@
         <w:tblLook w:val="04A0" w:firstRow="1" w:lastRow="0" w:firstColumn="1" w:lastColumn="0" w:noHBand="0" w:noVBand="1"/>
       </w:tblPr>
       <w:tblGrid>
-        <w:gridCol w:w="1333"/>
-        <w:gridCol w:w="7307"/>
+        <w:gridCol w:w="1348"/>
+        <w:gridCol w:w="7292"/>
       </w:tblGrid>
       <w:tr>
         <w:tc>
@@ -6686,7 +6678,7 @@
           </w:tcPr>
           <w:p>
             <w:r>
-              <w:t xml:space="preserve"> </w:t>
+              <w:t/>
             </w:r>
           </w:p>
         </w:tc>
@@ -6736,7 +6728,11 @@
         </w:tc>
       </w:tr>
     </w:tbl>
-    <w:p/>
+    <w:p>
+      <w:r>
+        <w:t/>
+      </w:r>
+    </w:p>
     <w:p>
       <w:pPr>
         <w:pStyle w:val="Heading2"/>
@@ -6763,12 +6759,12 @@
         <w:pStyle w:val="BodyText2"/>
       </w:pPr>
       <w:r>
+        <w:t>my revocation of this Advance Health Care Directive.</w:t>
+      </w:r>
+    </w:p>
+    <w:p>
+      <w:r>
         <w:lastRenderedPageBreak/>
-        <w:t>my revocation of this Advance Health Care Directive.</w:t>
-      </w:r>
-    </w:p>
-    <w:p>
-      <w:r>
         <w:t>However, the medical information and medical records provisions described in Section 2.04 continue in effect for an additional 24 months from the date of my death unless revoked.  My Health Care Agent’s authority does not terminate if I become disabled or incapacitated.</w:t>
       </w:r>
     </w:p>
@@ -6857,11 +6853,11 @@
     </w:p>
     <w:p>
       <w:r>
-        <w:t xml:space="preserve">I want to leave my family, friends, and persons who care about me with assurances of my love, and without the burdens of guilt or conflict.  My purposes in leaving these instructions are to </w:t>
+        <w:t xml:space="preserve">I want to leave my family, friends, and persons who care about me with assurances of my love, and without the burdens of guilt or conflict.  My purposes in leaving these instructions are to alleviate uncertainty that otherwise may arise in connection with decisions about my medical </w:t>
       </w:r>
       <w:r>
         <w:lastRenderedPageBreak/>
-        <w:t>alleviate uncertainty that otherwise may arise in connection with decisions about my medical care, to promote family harmony, and to clarify instructions to my health care providers.  My Health Care Agent’s authority to act on my behalf concerning my medical care includes decisions concerning artificial life support, medical treatment, surgery and other medical procedures; artificial nourishment and hydration; resuscitation decisions (including Do Not Resuscitate [DNR] orders and Cardiopulmonary Resuscitation [CPR] directives); amputation of my limbs; blood transfusions; experimental drugs and medical procedures; the administration of pharmaceutical agents; arrangements for my longterm care.</w:t>
+        <w:t>care, to promote family harmony, and to clarify instructions to my health care providers.  My Health Care Agent’s authority to act on my behalf concerning my medical care includes decisions concerning artificial life support, medical treatment, surgery and other medical procedures; artificial nourishment and hydration; resuscitation decisions (including Do Not Resuscitate [DNR] orders and Cardiopulmonary Resuscitation [CPR] directives); amputation of my limbs; blood transfusions; experimental drugs and medical procedures; the administration of pharmaceutical agents; arrangements for my longterm care.</w:t>
       </w:r>
     </w:p>
     <w:p>
@@ -8866,7 +8862,7 @@
       <w:jc w:val="center"/>
     </w:pPr>
     <w:r>
-      <w:t xml:space="preserve">Certification of Trust for </w:t>
+      <w:t xml:space="preserve">Certification of Trust for The  Living Trust</w:t>
     </w:r>
   </w:p>
 </w:ftr>
@@ -8880,7 +8876,7 @@
       <w:jc w:val="center"/>
     </w:pPr>
     <w:r>
-      <w:t xml:space="preserve">Trustee Affidavit for </w:t>
+      <w:t xml:space="preserve">Trustee Affidavit for The  Living Trust</w:t>
     </w:r>
   </w:p>
 </w:ftr>
@@ -9014,7 +9010,7 @@
       <w:jc w:val="center"/>
     </w:pPr>
     <w:r>
-      <w:t xml:space="preserve">Confirmation of Names and Fiduciaries for </w:t>
+      <w:t xml:space="preserve">Confirmation of Names and Fiduciaries for The  Living Trust</w:t>
     </w:r>
   </w:p>
 </w:ftr>
@@ -9038,7 +9034,7 @@
       <w:jc w:val="center"/>
     </w:pPr>
     <w:r>
-      <w:t xml:space="preserve">Funding Instructions for </w:t>
+      <w:t xml:space="preserve">Funding Instructions for The  Living Trust</w:t>
     </w:r>
   </w:p>
 </w:ftr>

</xml_diff>